<commit_message>
powerpoint + texte avant dépot sur le drive
</commit_message>
<xml_diff>
--- a/Brouillon_Intro.docx
+++ b/Brouillon_Intro.docx
@@ -40,13 +40,63 @@
     </w:p>
     <w:p>
       <w:r>
+        <w:t>Bonjour,</w:t>
+      </w:r>
+    </w:p>
+    <w:p>
+      <w:r>
+        <w:t xml:space="preserve">Aujourd’hui, </w:t>
+      </w:r>
+      <w:r>
+        <w:rPr>
+          <w:i/>
+          <w:iCs/>
+        </w:rPr>
+        <w:t xml:space="preserve">*Citer prénoms* </w:t>
+      </w:r>
+      <w:r>
+        <w:t xml:space="preserve">allons vous présenter notre </w:t>
+      </w:r>
+      <w:r>
+        <w:t>projet en sécurité</w:t>
+      </w:r>
+      <w:r>
+        <w:t>.</w:t>
+      </w:r>
+    </w:p>
+    <w:p>
+      <w:r>
         <w:t>Nous avons choisi comme sujet « </w:t>
       </w:r>
       <w:r>
         <w:rPr>
           <w:color w:val="00B050"/>
         </w:rPr>
-        <w:t xml:space="preserve">concevoir un jeu dans le domaine de </w:t>
+        <w:t>C</w:t>
+      </w:r>
+      <w:r>
+        <w:rPr>
+          <w:color w:val="00B050"/>
+        </w:rPr>
+        <w:t>o</w:t>
+      </w:r>
+      <w:r>
+        <w:rPr>
+          <w:color w:val="00B050"/>
+        </w:rPr>
+        <w:t>ncevoir un jeu dans le domaine de</w:t>
+      </w:r>
+      <w:r>
+        <w:rPr>
+          <w:color w:val="00B050"/>
+        </w:rPr>
+        <w:t xml:space="preserve"> la</w:t>
+      </w:r>
+      <w:r>
+        <w:rPr>
+          <w:color w:val="00B050"/>
+        </w:rPr>
+        <w:t xml:space="preserve"> </w:t>
       </w:r>
       <w:r>
         <w:rPr>
@@ -69,53 +119,132 @@
       <w:r>
         <w:t>».</w:t>
       </w:r>
+    </w:p>
+    <w:p>
+      <w:r>
+        <w:t xml:space="preserve">Bien </w:t>
+      </w:r>
+      <w:proofErr w:type="spellStart"/>
+      <w:r>
+        <w:t>sur</w:t>
+      </w:r>
+      <w:proofErr w:type="spellEnd"/>
+      <w:r>
+        <w:t xml:space="preserve">, on aurait pu vous présenter </w:t>
+      </w:r>
+      <w:r>
+        <w:t>d</w:t>
+      </w:r>
+      <w:r>
+        <w:t>es jeux déjà existant sur ce sujet comme</w:t>
+      </w:r>
+      <w:r>
+        <w:t xml:space="preserve"> des jeux de cartes </w:t>
+      </w:r>
+      <w:r>
+        <w:t xml:space="preserve">qui sensibilise à la sécurité sur internet </w:t>
+      </w:r>
+      <w:proofErr w:type="gramStart"/>
+      <w:r>
+        <w:t>comme</w:t>
+      </w:r>
       <w:r>
         <w:t xml:space="preserve"> </w:t>
       </w:r>
       <w:r>
-        <w:t>Pour notre projet nous avons</w:t>
-      </w:r>
+        <w:t>par exemple</w:t>
+      </w:r>
+      <w:proofErr w:type="gramEnd"/>
+      <w:r>
+        <w:t> :</w:t>
+      </w:r>
+    </w:p>
+    <w:p>
+      <w:r>
+        <w:rPr>
+          <w:i/>
+          <w:iCs/>
+        </w:rPr>
+        <w:t xml:space="preserve">« Tous ensemble, prudence sur </w:t>
+      </w:r>
+      <w:proofErr w:type="gramStart"/>
+      <w:r>
+        <w:rPr>
+          <w:i/>
+          <w:iCs/>
+        </w:rPr>
+        <w:t>internet»</w:t>
+      </w:r>
+      <w:proofErr w:type="gramEnd"/>
       <w:r>
         <w:t xml:space="preserve"> </w:t>
       </w:r>
       <w:r>
-        <w:t>nous même</w:t>
-      </w:r>
-      <w:r>
-        <w:t xml:space="preserve"> conçu un jeu </w:t>
-      </w:r>
-      <w:r>
-        <w:t>avec</w:t>
-      </w:r>
-      <w:r>
-        <w:t xml:space="preserve"> le temps imparti</w:t>
-      </w:r>
-      <w:r>
-        <w:t xml:space="preserve"> qui est 2 semaines</w:t>
+        <w:t xml:space="preserve">créé par la </w:t>
+      </w:r>
+      <w:r>
+        <w:t>CNIL</w:t>
+      </w:r>
+      <w:r>
+        <w:t xml:space="preserve"> (qui est la </w:t>
+      </w:r>
+      <w:r>
+        <w:t>Commission nationale de l'informatique et des libertés</w:t>
+      </w:r>
+      <w:r>
+        <w:t xml:space="preserve">) </w:t>
+      </w:r>
+      <w:r>
+        <w:t>…</w:t>
+      </w:r>
+      <w:r>
+        <w:t xml:space="preserve"> </w:t>
+      </w:r>
+    </w:p>
+    <w:p>
+      <w:r>
+        <w:t xml:space="preserve">Ce jeu </w:t>
+      </w:r>
+      <w:r>
+        <w:t xml:space="preserve">tourne surtout sur les habitudes </w:t>
+      </w:r>
+      <w:r>
+        <w:t xml:space="preserve">et les réflexes </w:t>
+      </w:r>
+      <w:r>
+        <w:t>que l’utilisateurs doit avoir</w:t>
+      </w:r>
+      <w:r>
+        <w:t xml:space="preserve"> vis-à-vi</w:t>
+      </w:r>
+      <w:r>
+        <w:t>s d’internet</w:t>
       </w:r>
       <w:r>
         <w:t>.</w:t>
       </w:r>
-      <w:r>
-        <w:t xml:space="preserve"> Nous avons repris à peu</w:t>
-      </w:r>
-      <w:r>
-        <w:t xml:space="preserve"> près</w:t>
-      </w:r>
-      <w:r>
-        <w:t xml:space="preserve"> ce qu’on avait déjà vu en cours</w:t>
-      </w:r>
-      <w:r>
-        <w:t xml:space="preserve"> sur la </w:t>
-      </w:r>
-      <w:r>
-        <w:rPr>
-          <w:u w:val="single"/>
-        </w:rPr>
-        <w:t>cryptographie</w:t>
-      </w:r>
-      <w:r>
-        <w:t>.</w:t>
+    </w:p>
+    <w:p>
+      <w:r>
+        <w:t>Mais n</w:t>
+      </w:r>
+      <w:r>
+        <w:t xml:space="preserve">ous avons décidé de </w:t>
+      </w:r>
+      <w:r>
+        <w:t xml:space="preserve">concevoir et </w:t>
+      </w:r>
+      <w:r>
+        <w:t xml:space="preserve">créer </w:t>
+      </w:r>
+      <w:r>
+        <w:t>notre propre jeu</w:t>
+      </w:r>
+      <w:r>
+        <w:t xml:space="preserve"> avec le temps imparti.</w:t>
+      </w:r>
+      <w:r>
+        <w:t xml:space="preserve"> Je précise c’est seulement un prototype.</w:t>
       </w:r>
     </w:p>
     <w:p>
@@ -134,8 +263,13 @@
         <w:t> </w:t>
       </w:r>
       <w:r>
-        <w:t>: ?</w:t>
-      </w:r>
+        <w:t xml:space="preserve">: The hard </w:t>
+      </w:r>
+      <w:proofErr w:type="spellStart"/>
+      <w:r>
+        <w:t>disk</w:t>
+      </w:r>
+      <w:proofErr w:type="spellEnd"/>
     </w:p>
     <w:p>
       <w:r>
@@ -144,7 +278,7 @@
           <w:bCs/>
           <w:color w:val="FF0000"/>
         </w:rPr>
-        <w:t>Le but</w:t>
+        <w:t>Pour le c</w:t>
       </w:r>
       <w:r>
         <w:rPr>
@@ -152,7 +286,7 @@
           <w:bCs/>
           <w:color w:val="FF0000"/>
         </w:rPr>
-        <w:t> :</w:t>
+        <w:t>ontexte du jeu :</w:t>
       </w:r>
       <w:r>
         <w:rPr>
@@ -163,35 +297,30 @@
         <w:t xml:space="preserve"> </w:t>
       </w:r>
       <w:r>
-        <w:rPr>
-          <w:b/>
-          <w:bCs/>
-        </w:rPr>
-        <w:t>e</w:t>
-      </w:r>
-      <w:r>
-        <w:t>st de</w:t>
-      </w:r>
-      <w:r>
-        <w:t xml:space="preserve"> </w:t>
-      </w:r>
-      <w:r>
-        <w:t xml:space="preserve">réussir à </w:t>
-      </w:r>
-      <w:r>
-        <w:t>retrouver</w:t>
-      </w:r>
-      <w:r>
-        <w:t xml:space="preserve"> le</w:t>
-      </w:r>
-      <w:r>
-        <w:t xml:space="preserve"> mot de passe</w:t>
-      </w:r>
-      <w:r>
-        <w:t xml:space="preserve"> d’un fichier zip pour pouvoir </w:t>
-      </w:r>
-      <w:r>
-        <w:t>y accéder</w:t>
+        <w:t xml:space="preserve">On a trouvé </w:t>
+      </w:r>
+      <w:r>
+        <w:t>un</w:t>
+      </w:r>
+      <w:r>
+        <w:t xml:space="preserve"> disque dur</w:t>
+      </w:r>
+      <w:r>
+        <w:t xml:space="preserve"> et on </w:t>
+      </w:r>
+      <w:r>
+        <w:t>sait qu'il contient une clef de porte-monnaie de crypto.</w:t>
+      </w:r>
+    </w:p>
+    <w:p>
+      <w:r>
+        <w:t>Pour passer d'un puzzle au suivant</w:t>
+      </w:r>
+      <w:r>
+        <w:t xml:space="preserve">, </w:t>
+      </w:r>
+      <w:r>
+        <w:t>il faut s’aider des indices laissés par le propriétaire</w:t>
       </w:r>
       <w:r>
         <w:t>.</w:t>
@@ -204,7 +333,7 @@
           <w:bCs/>
           <w:color w:val="FF0000"/>
         </w:rPr>
-        <w:t>Pour le c</w:t>
+        <w:t>Le but :</w:t>
       </w:r>
       <w:r>
         <w:rPr>
@@ -212,104 +341,73 @@
           <w:bCs/>
           <w:color w:val="FF0000"/>
         </w:rPr>
-        <w:t>ontexte du jeu :</w:t>
-      </w:r>
+        <w:t xml:space="preserve"> </w:t>
+      </w:r>
+      <w:r>
+        <w:rPr>
+          <w:b/>
+          <w:bCs/>
+        </w:rPr>
+        <w:t>e</w:t>
+      </w:r>
+      <w:r>
+        <w:t>st de réussir à ouvrir plusieurs fichiers .zip. Pour pouvoir accéder à un dossier final qui contient un code.</w:t>
+      </w:r>
+    </w:p>
+    <w:p>
+      <w:r>
+        <w:t xml:space="preserve"> Ils sont tous verrouillés par un mot de passe.</w:t>
+      </w:r>
+    </w:p>
+    <w:p>
+      <w:r>
+        <w:t xml:space="preserve">Ce jeu est axé sur la </w:t>
+      </w:r>
+      <w:r>
+        <w:rPr>
+          <w:u w:val="single"/>
+        </w:rPr>
+        <w:t>cryptographie</w:t>
+      </w:r>
+      <w:r>
+        <w:rPr>
+          <w:u w:val="single"/>
+        </w:rPr>
+        <w:t>.</w:t>
+      </w:r>
+      <w:r>
+        <w:t xml:space="preserve"> Pour le concept, nous avons repris ce qu’on avait vu en cours. </w:t>
+      </w:r>
+    </w:p>
+    <w:p>
+      <w:pPr>
+        <w:rPr>
+          <w:color w:val="00B050"/>
+        </w:rPr>
+      </w:pPr>
+      <w:r>
+        <w:rPr>
+          <w:color w:val="00B050"/>
+        </w:rPr>
+        <w:t xml:space="preserve">Cette présentation se veut interactive, donc n’hésitez pas à partager vos idées entre les niveaux. </w:t>
+      </w:r>
+    </w:p>
+    <w:p>
       <w:r>
         <w:rPr>
           <w:b/>
           <w:bCs/>
           <w:color w:val="FF0000"/>
         </w:rPr>
-        <w:t xml:space="preserve"> </w:t>
-      </w:r>
-      <w:r>
-        <w:t xml:space="preserve">On a </w:t>
-      </w:r>
-      <w:r>
-        <w:t>trouvé</w:t>
-      </w:r>
-      <w:r>
-        <w:t xml:space="preserve"> </w:t>
-      </w:r>
-      <w:r>
-        <w:t>un</w:t>
-      </w:r>
-      <w:r>
-        <w:t xml:space="preserve"> disque dur</w:t>
-      </w:r>
-      <w:r>
-        <w:t xml:space="preserve"> et on </w:t>
-      </w:r>
-      <w:r>
-        <w:t xml:space="preserve">sait qu'il contient une clef de </w:t>
-      </w:r>
-      <w:r>
-        <w:t>porte-monnaie</w:t>
-      </w:r>
-      <w:r>
-        <w:t xml:space="preserve"> de crypto</w:t>
-      </w:r>
-      <w:r>
-        <w:t>.</w:t>
-      </w:r>
-    </w:p>
-    <w:p>
-      <w:r>
-        <w:t xml:space="preserve">On </w:t>
-      </w:r>
-      <w:r>
-        <w:t xml:space="preserve">doit </w:t>
-      </w:r>
-      <w:r>
-        <w:t xml:space="preserve">trouver </w:t>
-      </w:r>
-      <w:r>
-        <w:t xml:space="preserve">des </w:t>
-      </w:r>
-      <w:r>
-        <w:t>mot</w:t>
-      </w:r>
-      <w:r>
-        <w:t>s</w:t>
-      </w:r>
-      <w:r>
-        <w:t xml:space="preserve"> de passe pour </w:t>
-      </w:r>
-      <w:r>
-        <w:t>entre</w:t>
-      </w:r>
-      <w:r>
-        <w:t>r</w:t>
-      </w:r>
-      <w:r>
-        <w:t xml:space="preserve"> dans des dossiers </w:t>
-      </w:r>
-      <w:r>
-        <w:t xml:space="preserve">et trouver des indices pour </w:t>
-      </w:r>
-      <w:r>
-        <w:t>ouvrir le fichier final</w:t>
-      </w:r>
-      <w:r>
-        <w:t>.</w:t>
-      </w:r>
-    </w:p>
-    <w:p>
-      <w:r>
-        <w:t>P</w:t>
-      </w:r>
-      <w:r>
-        <w:t>our passer d'un puzzle au suivant, il faut ouvrir le zip correspondant en trouvant le mot de passe du zip.</w:t>
-      </w:r>
-    </w:p>
-    <w:p>
+        <w:t>Voici l’interface</w:t>
+      </w:r>
       <w:r>
         <w:rPr>
           <w:b/>
           <w:bCs/>
           <w:color w:val="FF0000"/>
         </w:rPr>
-        <w:t>Voici l’interface</w:t>
+        <w:t> :</w:t>
       </w:r>
       <w:r>
         <w:rPr>
@@ -317,33 +415,131 @@
           <w:bCs/>
           <w:color w:val="FF0000"/>
         </w:rPr>
-        <w:t> :</w:t>
+        <w:t xml:space="preserve"> </w:t>
+      </w:r>
+      <w:r>
+        <w:t>C</w:t>
+      </w:r>
+      <w:r>
+        <w:t>’est u</w:t>
+      </w:r>
+      <w:r>
+        <w:t>n</w:t>
+      </w:r>
+      <w:r>
+        <w:t xml:space="preserve"> </w:t>
+      </w:r>
+      <w:r>
+        <w:t>simulateur de termin</w:t>
+      </w:r>
+      <w:r>
+        <w:t>al</w:t>
+      </w:r>
+      <w:r>
+        <w:t>.</w:t>
+      </w:r>
+    </w:p>
+    <w:p>
+      <w:r>
+        <w:t xml:space="preserve">- </w:t>
+      </w:r>
+      <w:r>
+        <w:t>Il y a 7 niveaux en tout.</w:t>
       </w:r>
       <w:r>
         <w:rPr>
           <w:b/>
           <w:bCs/>
-          <w:color w:val="FF0000"/>
         </w:rPr>
         <w:t xml:space="preserve"> </w:t>
       </w:r>
       <w:r>
-        <w:t>c</w:t>
-      </w:r>
-      <w:r>
-        <w:t>’est u</w:t>
-      </w:r>
-      <w:r>
-        <w:t>n</w:t>
+        <w:t>Il faut</w:t>
+      </w:r>
+      <w:r>
+        <w:t xml:space="preserve"> débloque</w:t>
+      </w:r>
+      <w:r>
+        <w:t>r</w:t>
+      </w:r>
+      <w:r>
+        <w:t xml:space="preserve"> un mot de passe</w:t>
+      </w:r>
+      <w:r>
+        <w:t xml:space="preserve"> à chaque fois</w:t>
+      </w:r>
+      <w:r>
+        <w:t>.</w:t>
       </w:r>
       <w:r>
         <w:t xml:space="preserve"> </w:t>
       </w:r>
-      <w:r>
-        <w:t>simulateur de termin</w:t>
-      </w:r>
-      <w:r>
-        <w:t>al</w:t>
+    </w:p>
+    <w:p>
+      <w:r>
+        <w:t xml:space="preserve">- </w:t>
+      </w:r>
+      <w:r>
+        <w:t>Evidement, l</w:t>
+      </w:r>
+      <w:r>
+        <w:t xml:space="preserve">e mot de passe final </w:t>
+      </w:r>
+      <w:r>
+        <w:t>se trouve au 7ieme niveau.</w:t>
+      </w:r>
+    </w:p>
+    <w:p>
+      <w:r>
+        <w:t>---------------------------------1 min---------------------------------------</w:t>
+      </w:r>
+    </w:p>
+    <w:p>
+      <w:r>
+        <w:t>10</w:t>
+      </w:r>
+      <w:r>
+        <w:t xml:space="preserve"> </w:t>
+      </w:r>
+      <w:r>
+        <w:t>min pour présenter le jeu</w:t>
+      </w:r>
+    </w:p>
+    <w:p>
+      <w:r>
+        <w:t>2 min max par niveau</w:t>
+      </w:r>
+    </w:p>
+    <w:p/>
+    <w:p>
+      <w:r>
+        <w:t>-------------------------------------------------------</w:t>
+      </w:r>
+    </w:p>
+    <w:p>
+      <w:r>
+        <w:t>Conclusion :</w:t>
+      </w:r>
+    </w:p>
+    <w:p>
+      <w:r>
+        <w:t>L</w:t>
+      </w:r>
+      <w:r>
+        <w:t>a sécurité devient une préoccupation majeure pour les individus, les entreprises et les gouvernements.</w:t>
+      </w:r>
+      <w:r>
+        <w:t xml:space="preserve"> </w:t>
+      </w:r>
+    </w:p>
+    <w:p>
+      <w:r>
+        <w:t>Les attaques informatiques, les violations de données et les cybermenaces sont des réalités auxquelles nous sommes confrontés quotidiennement.</w:t>
+      </w:r>
+    </w:p>
+    <w:p>
+      <w:r>
+        <w:t>Dans ce contexte, les jeux peuvent offrir une plateforme innovante et efficace pour sensibiliser, éduquer et former les individus sur les enjeux de sécurité</w:t>
       </w:r>
       <w:r>
         <w:t>.</w:t>
@@ -351,111 +547,70 @@
     </w:p>
     <w:p>
       <w:r>
-        <w:t xml:space="preserve">- </w:t>
-      </w:r>
-      <w:r>
-        <w:t>elle est composée d’</w:t>
-      </w:r>
-      <w:r>
-        <w:t xml:space="preserve">une </w:t>
-      </w:r>
-      <w:r>
-        <w:t>dizaine</w:t>
-      </w:r>
-      <w:r>
-        <w:t xml:space="preserve"> de </w:t>
-      </w:r>
-      <w:r>
-        <w:t>niveau</w:t>
-      </w:r>
-      <w:r>
-        <w:t xml:space="preserve"> qui débloquent un mot de passe</w:t>
-      </w:r>
-      <w:r>
-        <w:t xml:space="preserve"> à chaque fois</w:t>
-      </w:r>
-      <w:r>
-        <w:t>.</w:t>
-      </w:r>
-      <w:r>
-        <w:t xml:space="preserve"> </w:t>
-      </w:r>
-    </w:p>
-    <w:p>
-      <w:r>
-        <w:t xml:space="preserve">- </w:t>
-      </w:r>
-      <w:r>
-        <w:t>l</w:t>
-      </w:r>
-      <w:r>
-        <w:t xml:space="preserve">e mot de passe final est </w:t>
-      </w:r>
-      <w:r>
-        <w:t>composé des</w:t>
-      </w:r>
-      <w:r>
-        <w:t xml:space="preserve"> 1re lettre</w:t>
-      </w:r>
-      <w:r>
+        <w:rPr>
+          <w:u w:val="single"/>
+        </w:rPr>
+        <w:t>Le</w:t>
+      </w:r>
+      <w:r>
+        <w:rPr>
+          <w:u w:val="single"/>
+        </w:rPr>
         <w:t>s</w:t>
       </w:r>
       <w:r>
-        <w:t xml:space="preserve"> de tous les fichiers utilisés jusqu'à présent, triés par taille</w:t>
-      </w:r>
-      <w:r>
-        <w:t>.</w:t>
-      </w:r>
-    </w:p>
-    <w:p>
-      <w:r>
-        <w:t>---------------------------------1 min---------------------------------------</w:t>
-      </w:r>
-    </w:p>
-    <w:p>
-      <w:r>
-        <w:t>10</w:t>
-      </w:r>
-      <w:r>
-        <w:t xml:space="preserve"> </w:t>
-      </w:r>
-      <w:r>
-        <w:t>min pour présenter le jeu</w:t>
-      </w:r>
-    </w:p>
-    <w:p>
-      <w:r>
-        <w:t>2 min max par niveau</w:t>
-      </w:r>
-    </w:p>
-    <w:p/>
-    <w:p>
-      <w:r>
-        <w:t>-------------------------------------------------------</w:t>
-      </w:r>
-    </w:p>
-    <w:p>
-      <w:r>
-        <w:t>Conclusion :</w:t>
-      </w:r>
-    </w:p>
-    <w:p>
-      <w:r>
-        <w:t>Ce qui était dur à développer ?</w:t>
-      </w:r>
-    </w:p>
-    <w:p>
-      <w:r>
-        <w:t>Comme on peut le voir,</w:t>
-      </w:r>
-      <w:r>
-        <w:t xml:space="preserve"> c’est tout une stratégie d’imaginer </w:t>
-      </w:r>
-      <w:r>
-        <w:t>des techniques de sécurisation</w:t>
-      </w:r>
-      <w:r>
-        <w:t>.</w:t>
+        <w:rPr>
+          <w:u w:val="single"/>
+        </w:rPr>
+        <w:t xml:space="preserve"> message clés que le jeu transmettre</w:t>
+      </w:r>
+      <w:r>
+        <w:rPr>
+          <w:u w:val="single"/>
+        </w:rPr>
+        <w:t> </w:t>
+      </w:r>
+      <w:r>
+        <w:t>:</w:t>
+      </w:r>
+    </w:p>
+    <w:p>
+      <w:pPr>
+        <w:pStyle w:val="Paragraphedeliste"/>
+        <w:numPr>
+          <w:ilvl w:val="0"/>
+          <w:numId w:val="1"/>
+        </w:numPr>
+      </w:pPr>
+      <w:r>
+        <w:t>Sensibilisation à la sécurité des données : Le jeu peut mettre en évidence l'importance de protéger les données personnelles et confidentielles à travers l'utilisation de mots de passe sécurisés et de techniques de cryptographie.</w:t>
+      </w:r>
+    </w:p>
+    <w:p>
+      <w:pPr>
+        <w:pStyle w:val="Paragraphedeliste"/>
+        <w:numPr>
+          <w:ilvl w:val="0"/>
+          <w:numId w:val="1"/>
+        </w:numPr>
+      </w:pPr>
+      <w:r>
+        <w:t>Renforcement des compétences en cryptographie : En mettant les joueurs au défi de résoudre des énigmes cryptographiques pour trouver les mots de passe, le jeu peut contribuer à renforcer leurs compétences en cryptographie et à leur apprendre des techniques de sécurité informatique essentielles.</w:t>
+      </w:r>
+    </w:p>
+    <w:p>
+      <w:pPr>
+        <w:pStyle w:val="Paragraphedeliste"/>
+        <w:numPr>
+          <w:ilvl w:val="0"/>
+          <w:numId w:val="1"/>
+        </w:numPr>
+      </w:pPr>
+      <w:r>
+        <w:t>Apprentissage par l'expérience : Le jeu offre une expérience pratique où les joueurs peuvent expérimenter les conséquences de la faiblesse des mots de passe et de l'absence de cryptage</w:t>
+      </w:r>
+      <w:r>
+        <w:t>. Comme avec l e simple fichier .txt avec le mot de passe écrit dedans.</w:t>
       </w:r>
     </w:p>
     <w:p>
@@ -464,13 +619,23 @@
       </w:r>
     </w:p>
     <w:p>
-      <w:r>
-        <w:t>Operation : Tango</w:t>
-      </w:r>
-    </w:p>
-    <w:p>
-      <w:r>
-        <w:t>Basilisk - 2000</w:t>
+      <w:proofErr w:type="spellStart"/>
+      <w:r>
+        <w:t>Operation</w:t>
+      </w:r>
+      <w:proofErr w:type="spellEnd"/>
+      <w:r>
+        <w:t> : Tango</w:t>
+      </w:r>
+    </w:p>
+    <w:p>
+      <w:proofErr w:type="spellStart"/>
+      <w:r>
+        <w:t>Basilisk</w:t>
+      </w:r>
+      <w:proofErr w:type="spellEnd"/>
+      <w:r>
+        <w:t xml:space="preserve"> - 2000</w:t>
       </w:r>
     </w:p>
     <w:p/>
@@ -484,6 +649,127 @@
     </w:sectPr>
   </w:body>
 </w:document>
+</file>
+
+<file path=word/numbering.xml><?xml version="1.0" encoding="utf-8"?>
+<w:numbering xmlns:wpc="http://schemas.microsoft.com/office/word/2010/wordprocessingCanvas" xmlns:cx="http://schemas.microsoft.com/office/drawing/2014/chartex" xmlns:cx1="http://schemas.microsoft.com/office/drawing/2015/9/8/chartex" xmlns:cx2="http://schemas.microsoft.com/office/drawing/2015/10/21/chartex" xmlns:cx3="http://schemas.microsoft.com/office/drawing/2016/5/9/chartex" xmlns:cx4="http://schemas.microsoft.com/office/drawing/2016/5/10/chartex" xmlns:cx5="http://schemas.microsoft.com/office/drawing/2016/5/11/chartex" xmlns:cx6="http://schemas.microsoft.com/office/drawing/2016/5/12/chartex" xmlns:cx7="http://schemas.microsoft.com/office/drawing/2016/5/13/chartex" xmlns:cx8="http://schemas.microsoft.com/office/drawing/2016/5/14/chartex" xmlns:mc="http://schemas.openxmlformats.org/markup-compatibility/2006" xmlns:aink="http://schemas.microsoft.com/office/drawing/2016/ink" xmlns:am3d="http://schemas.microsoft.com/office/drawing/2017/model3d" xmlns:o="urn:schemas-microsoft-com:office:office" xmlns:oel="http://schemas.microsoft.com/office/2019/extlst" xmlns:r="http://schemas.openxmlformats.org/officeDocument/2006/relationships" xmlns:m="http://schemas.openxmlformats.org/officeDocument/2006/math" xmlns:v="urn:schemas-microsoft-com:vml" xmlns:wp14="http://schemas.microsoft.com/office/word/2010/wordprocessingDrawing" xmlns:wp="http://schemas.openxmlformats.org/drawingml/2006/wordprocessingDrawing" xmlns:w10="urn:schemas-microsoft-com:office:word" xmlns:w="http://schemas.openxmlformats.org/wordprocessingml/2006/main" xmlns:w14="http://schemas.microsoft.com/office/word/2010/wordml" xmlns:w15="http://schemas.microsoft.com/office/word/2012/wordml" xmlns:w16cex="http://schemas.microsoft.com/office/word/2018/wordml/cex" xmlns:w16cid="http://schemas.microsoft.com/office/word/2016/wordml/cid" xmlns:w16="http://schemas.microsoft.com/office/word/2018/wordml" xmlns:w16du="http://schemas.microsoft.com/office/word/2023/wordml/word16du" xmlns:w16sdtdh="http://schemas.microsoft.com/office/word/2020/wordml/sdtdatahash" xmlns:w16se="http://schemas.microsoft.com/office/word/2015/wordml/symex" xmlns:wpg="http://schemas.microsoft.com/office/word/2010/wordprocessingGroup" xmlns:wpi="http://schemas.microsoft.com/office/word/2010/wordprocessingInk" xmlns:wne="http://schemas.microsoft.com/office/word/2006/wordml" xmlns:wps="http://schemas.microsoft.com/office/word/2010/wordprocessingShape" mc:Ignorable="w14 w15 w16se w16cid w16 w16cex w16sdtdh w16du wp14">
+  <w:abstractNum w:abstractNumId="0" w15:restartNumberingAfterBreak="0">
+    <w:nsid w:val="5CC4185E"/>
+    <w:multiLevelType w:val="hybridMultilevel"/>
+    <w:tmpl w:val="F0965E64"/>
+    <w:lvl w:ilvl="0" w:tplc="040C0001">
+      <w:start w:val="1"/>
+      <w:numFmt w:val="bullet"/>
+      <w:lvlText w:val=""/>
+      <w:lvlJc w:val="left"/>
+      <w:pPr>
+        <w:ind w:left="720" w:hanging="360"/>
+      </w:pPr>
+      <w:rPr>
+        <w:rFonts w:ascii="Symbol" w:hAnsi="Symbol" w:hint="default"/>
+      </w:rPr>
+    </w:lvl>
+    <w:lvl w:ilvl="1" w:tplc="040C0003" w:tentative="1">
+      <w:start w:val="1"/>
+      <w:numFmt w:val="bullet"/>
+      <w:lvlText w:val="o"/>
+      <w:lvlJc w:val="left"/>
+      <w:pPr>
+        <w:ind w:left="1440" w:hanging="360"/>
+      </w:pPr>
+      <w:rPr>
+        <w:rFonts w:ascii="Courier New" w:hAnsi="Courier New" w:cs="Courier New" w:hint="default"/>
+      </w:rPr>
+    </w:lvl>
+    <w:lvl w:ilvl="2" w:tplc="040C0005" w:tentative="1">
+      <w:start w:val="1"/>
+      <w:numFmt w:val="bullet"/>
+      <w:lvlText w:val=""/>
+      <w:lvlJc w:val="left"/>
+      <w:pPr>
+        <w:ind w:left="2160" w:hanging="360"/>
+      </w:pPr>
+      <w:rPr>
+        <w:rFonts w:ascii="Wingdings" w:hAnsi="Wingdings" w:hint="default"/>
+      </w:rPr>
+    </w:lvl>
+    <w:lvl w:ilvl="3" w:tplc="040C0001" w:tentative="1">
+      <w:start w:val="1"/>
+      <w:numFmt w:val="bullet"/>
+      <w:lvlText w:val=""/>
+      <w:lvlJc w:val="left"/>
+      <w:pPr>
+        <w:ind w:left="2880" w:hanging="360"/>
+      </w:pPr>
+      <w:rPr>
+        <w:rFonts w:ascii="Symbol" w:hAnsi="Symbol" w:hint="default"/>
+      </w:rPr>
+    </w:lvl>
+    <w:lvl w:ilvl="4" w:tplc="040C0003" w:tentative="1">
+      <w:start w:val="1"/>
+      <w:numFmt w:val="bullet"/>
+      <w:lvlText w:val="o"/>
+      <w:lvlJc w:val="left"/>
+      <w:pPr>
+        <w:ind w:left="3600" w:hanging="360"/>
+      </w:pPr>
+      <w:rPr>
+        <w:rFonts w:ascii="Courier New" w:hAnsi="Courier New" w:cs="Courier New" w:hint="default"/>
+      </w:rPr>
+    </w:lvl>
+    <w:lvl w:ilvl="5" w:tplc="040C0005" w:tentative="1">
+      <w:start w:val="1"/>
+      <w:numFmt w:val="bullet"/>
+      <w:lvlText w:val=""/>
+      <w:lvlJc w:val="left"/>
+      <w:pPr>
+        <w:ind w:left="4320" w:hanging="360"/>
+      </w:pPr>
+      <w:rPr>
+        <w:rFonts w:ascii="Wingdings" w:hAnsi="Wingdings" w:hint="default"/>
+      </w:rPr>
+    </w:lvl>
+    <w:lvl w:ilvl="6" w:tplc="040C0001" w:tentative="1">
+      <w:start w:val="1"/>
+      <w:numFmt w:val="bullet"/>
+      <w:lvlText w:val=""/>
+      <w:lvlJc w:val="left"/>
+      <w:pPr>
+        <w:ind w:left="5040" w:hanging="360"/>
+      </w:pPr>
+      <w:rPr>
+        <w:rFonts w:ascii="Symbol" w:hAnsi="Symbol" w:hint="default"/>
+      </w:rPr>
+    </w:lvl>
+    <w:lvl w:ilvl="7" w:tplc="040C0003" w:tentative="1">
+      <w:start w:val="1"/>
+      <w:numFmt w:val="bullet"/>
+      <w:lvlText w:val="o"/>
+      <w:lvlJc w:val="left"/>
+      <w:pPr>
+        <w:ind w:left="5760" w:hanging="360"/>
+      </w:pPr>
+      <w:rPr>
+        <w:rFonts w:ascii="Courier New" w:hAnsi="Courier New" w:cs="Courier New" w:hint="default"/>
+      </w:rPr>
+    </w:lvl>
+    <w:lvl w:ilvl="8" w:tplc="040C0005" w:tentative="1">
+      <w:start w:val="1"/>
+      <w:numFmt w:val="bullet"/>
+      <w:lvlText w:val=""/>
+      <w:lvlJc w:val="left"/>
+      <w:pPr>
+        <w:ind w:left="6480" w:hanging="360"/>
+      </w:pPr>
+      <w:rPr>
+        <w:rFonts w:ascii="Wingdings" w:hAnsi="Wingdings" w:hint="default"/>
+      </w:rPr>
+    </w:lvl>
+  </w:abstractNum>
+  <w:num w:numId="1" w16cid:durableId="944001391">
+    <w:abstractNumId w:val="0"/>
+  </w:num>
+</w:numbering>
 </file>
 
 <file path=word/styles.xml><?xml version="1.0" encoding="utf-8"?>

</xml_diff>